<commit_message>
update Community u. Potential PoCs
Erweiterte Beschreibung der PoCs und Analyse Facebook Desktop + Deutsche Digitale Bibliothek
</commit_message>
<xml_diff>
--- a/Potential PoCs.docx
+++ b/Potential PoCs.docx
@@ -14,24 +14,15 @@
           <w:sz w:val="28"/>
           <w:szCs w:val="28"/>
         </w:rPr>
-        <w:t xml:space="preserve">Potential </w:t>
-      </w:r>
-      <w:proofErr w:type="spellStart"/>
-      <w:r>
+        <w:t>Potential PoCs</w:t>
+      </w:r>
+    </w:p>
+    <w:p>
+      <w:pPr>
         <w:rPr>
           <w:sz w:val="28"/>
           <w:szCs w:val="28"/>
         </w:rPr>
-        <w:t>PoCs</w:t>
-      </w:r>
-      <w:proofErr w:type="spellEnd"/>
-    </w:p>
-    <w:p>
-      <w:pPr>
-        <w:rPr>
-          <w:sz w:val="28"/>
-          <w:szCs w:val="28"/>
-        </w:rPr>
       </w:pPr>
     </w:p>
     <w:p>
@@ -61,31 +52,53 @@
           <w:szCs w:val="24"/>
         </w:rPr>
       </w:pPr>
-      <w:proofErr w:type="spellStart"/>
-      <w:r>
-        <w:rPr>
-          <w:sz w:val="24"/>
-          <w:szCs w:val="24"/>
-        </w:rPr>
-        <w:t>Registrierung</w:t>
-      </w:r>
-      <w:proofErr w:type="spellEnd"/>
-      <w:r>
-        <w:rPr>
-          <w:sz w:val="24"/>
-          <w:szCs w:val="24"/>
-        </w:rPr>
-        <w:t xml:space="preserve"> und </w:t>
-      </w:r>
-      <w:proofErr w:type="spellStart"/>
-      <w:r>
-        <w:rPr>
-          <w:sz w:val="24"/>
-          <w:szCs w:val="24"/>
-        </w:rPr>
-        <w:t>Anmeldung</w:t>
-      </w:r>
-      <w:proofErr w:type="spellEnd"/>
+      <w:r>
+        <w:rPr>
+          <w:sz w:val="24"/>
+          <w:szCs w:val="24"/>
+        </w:rPr>
+        <w:t>Registrierung und Anmeldung</w:t>
+      </w:r>
+    </w:p>
+    <w:p>
+      <w:pPr>
+        <w:pStyle w:val="ListParagraph"/>
+        <w:numPr>
+          <w:ilvl w:val="1"/>
+          <w:numId w:val="2"/>
+        </w:numPr>
+        <w:rPr>
+          <w:sz w:val="24"/>
+          <w:szCs w:val="24"/>
+        </w:rPr>
+      </w:pPr>
+      <w:r>
+        <w:rPr>
+          <w:sz w:val="24"/>
+          <w:szCs w:val="24"/>
+        </w:rPr>
+        <w:t>Speicherung von UserID-Passwort</w:t>
+      </w:r>
+    </w:p>
+    <w:p>
+      <w:pPr>
+        <w:pStyle w:val="ListParagraph"/>
+        <w:numPr>
+          <w:ilvl w:val="1"/>
+          <w:numId w:val="2"/>
+        </w:numPr>
+        <w:rPr>
+          <w:sz w:val="24"/>
+          <w:szCs w:val="24"/>
+        </w:rPr>
+      </w:pPr>
+      <w:r>
+        <w:rPr>
+          <w:sz w:val="24"/>
+          <w:szCs w:val="24"/>
+        </w:rPr>
+        <w:t>Erstellen einer Session (?)</w:t>
+      </w:r>
     </w:p>
     <w:p>
       <w:pPr>
@@ -111,6 +124,66 @@
       <w:pPr>
         <w:pStyle w:val="ListParagraph"/>
         <w:numPr>
+          <w:ilvl w:val="1"/>
+          <w:numId w:val="2"/>
+        </w:numPr>
+        <w:rPr>
+          <w:sz w:val="24"/>
+          <w:szCs w:val="24"/>
+        </w:rPr>
+      </w:pPr>
+      <w:r>
+        <w:rPr>
+          <w:sz w:val="24"/>
+          <w:szCs w:val="24"/>
+        </w:rPr>
+        <w:t>Datenstruktur für Profil</w:t>
+      </w:r>
+    </w:p>
+    <w:p>
+      <w:pPr>
+        <w:pStyle w:val="ListParagraph"/>
+        <w:numPr>
+          <w:ilvl w:val="1"/>
+          <w:numId w:val="2"/>
+        </w:numPr>
+        <w:rPr>
+          <w:sz w:val="24"/>
+          <w:szCs w:val="24"/>
+        </w:rPr>
+      </w:pPr>
+      <w:r>
+        <w:rPr>
+          <w:sz w:val="24"/>
+          <w:szCs w:val="24"/>
+        </w:rPr>
+        <w:t>Zuweisung Profildaten-UserID</w:t>
+      </w:r>
+    </w:p>
+    <w:p>
+      <w:pPr>
+        <w:pStyle w:val="ListParagraph"/>
+        <w:numPr>
+          <w:ilvl w:val="1"/>
+          <w:numId w:val="2"/>
+        </w:numPr>
+        <w:rPr>
+          <w:sz w:val="24"/>
+          <w:szCs w:val="24"/>
+        </w:rPr>
+      </w:pPr>
+      <w:r>
+        <w:rPr>
+          <w:sz w:val="24"/>
+          <w:szCs w:val="24"/>
+        </w:rPr>
+        <w:t>Editfunktionen Implementieren</w:t>
+      </w:r>
+    </w:p>
+    <w:p>
+      <w:pPr>
+        <w:pStyle w:val="ListParagraph"/>
+        <w:numPr>
           <w:ilvl w:val="0"/>
           <w:numId w:val="2"/>
         </w:numPr>
@@ -119,47 +192,81 @@
           <w:szCs w:val="24"/>
         </w:rPr>
       </w:pPr>
-      <w:proofErr w:type="spellStart"/>
-      <w:r>
-        <w:rPr>
-          <w:sz w:val="24"/>
-          <w:szCs w:val="24"/>
-        </w:rPr>
-        <w:t>Kommunikation</w:t>
-      </w:r>
-      <w:proofErr w:type="spellEnd"/>
-      <w:r>
-        <w:rPr>
-          <w:sz w:val="24"/>
-          <w:szCs w:val="24"/>
-        </w:rPr>
-        <w:t xml:space="preserve"> </w:t>
-      </w:r>
-      <w:proofErr w:type="spellStart"/>
-      <w:r>
-        <w:rPr>
-          <w:sz w:val="24"/>
-          <w:szCs w:val="24"/>
-        </w:rPr>
-        <w:t>zwischen</w:t>
-      </w:r>
-      <w:proofErr w:type="spellEnd"/>
-      <w:r>
-        <w:rPr>
-          <w:sz w:val="24"/>
-          <w:szCs w:val="24"/>
-        </w:rPr>
-        <w:t xml:space="preserve"> </w:t>
-      </w:r>
-      <w:proofErr w:type="spellStart"/>
-      <w:r>
-        <w:rPr>
-          <w:sz w:val="24"/>
-          <w:szCs w:val="24"/>
-        </w:rPr>
-        <w:t>Usern</w:t>
-      </w:r>
-      <w:proofErr w:type="spellEnd"/>
+      <w:r>
+        <w:rPr>
+          <w:sz w:val="24"/>
+          <w:szCs w:val="24"/>
+        </w:rPr>
+        <w:t>Kommunikation zwischen Usern</w:t>
+      </w:r>
+    </w:p>
+    <w:p>
+      <w:pPr>
+        <w:pStyle w:val="ListParagraph"/>
+        <w:numPr>
+          <w:ilvl w:val="1"/>
+          <w:numId w:val="2"/>
+        </w:numPr>
+        <w:rPr>
+          <w:sz w:val="24"/>
+          <w:szCs w:val="24"/>
+          <w:lang w:val="de-DE"/>
+        </w:rPr>
+      </w:pPr>
+      <w:r>
+        <w:rPr>
+          <w:sz w:val="24"/>
+          <w:szCs w:val="24"/>
+          <w:lang w:val="de-DE"/>
+        </w:rPr>
+        <w:t>Kommuniaktion individuell: Einführung eines C</w:t>
+      </w:r>
+      <w:r>
+        <w:rPr>
+          <w:sz w:val="24"/>
+          <w:szCs w:val="24"/>
+          <w:lang w:val="de-DE"/>
+        </w:rPr>
+        <w:t>hat-Systems</w:t>
+      </w:r>
+    </w:p>
+    <w:p>
+      <w:pPr>
+        <w:pStyle w:val="ListParagraph"/>
+        <w:numPr>
+          <w:ilvl w:val="1"/>
+          <w:numId w:val="2"/>
+        </w:numPr>
+        <w:rPr>
+          <w:sz w:val="24"/>
+          <w:szCs w:val="24"/>
+          <w:lang w:val="de-DE"/>
+        </w:rPr>
+      </w:pPr>
+      <w:r>
+        <w:rPr>
+          <w:sz w:val="24"/>
+          <w:szCs w:val="24"/>
+          <w:lang w:val="de-DE"/>
+        </w:rPr>
+        <w:t>Kommunikation in größeren Gruppen: Einführen von Diskussion</w:t>
+      </w:r>
+      <w:r>
+        <w:rPr>
+          <w:sz w:val="24"/>
+          <w:szCs w:val="24"/>
+          <w:lang w:val="de-DE"/>
+        </w:rPr>
+        <w:t>s</w:t>
+      </w:r>
+      <w:r>
+        <w:rPr>
+          <w:sz w:val="24"/>
+          <w:szCs w:val="24"/>
+          <w:lang w:val="de-DE"/>
+        </w:rPr>
+        <w:t>bereichen/Threads</w:t>
+      </w:r>
     </w:p>
     <w:p>
       <w:pPr>
@@ -187,6 +294,58 @@
       <w:pPr>
         <w:pStyle w:val="ListParagraph"/>
         <w:numPr>
+          <w:ilvl w:val="1"/>
+          <w:numId w:val="2"/>
+        </w:numPr>
+        <w:rPr>
+          <w:sz w:val="24"/>
+          <w:szCs w:val="24"/>
+          <w:lang w:val="de-DE"/>
+        </w:rPr>
+      </w:pPr>
+      <w:r>
+        <w:rPr>
+          <w:sz w:val="24"/>
+          <w:szCs w:val="24"/>
+          <w:lang w:val="de-DE"/>
+        </w:rPr>
+        <w:t xml:space="preserve">Für Friends list: Verknüpfung zu anderen </w:t>
+      </w:r>
+      <w:r>
+        <w:rPr>
+          <w:sz w:val="24"/>
+          <w:szCs w:val="24"/>
+          <w:lang w:val="de-DE"/>
+        </w:rPr>
+        <w:t>Usern als Attribut in Profilen</w:t>
+      </w:r>
+    </w:p>
+    <w:p>
+      <w:pPr>
+        <w:pStyle w:val="ListParagraph"/>
+        <w:numPr>
+          <w:ilvl w:val="1"/>
+          <w:numId w:val="2"/>
+        </w:numPr>
+        <w:rPr>
+          <w:sz w:val="24"/>
+          <w:szCs w:val="24"/>
+          <w:lang w:val="de-DE"/>
+        </w:rPr>
+      </w:pPr>
+      <w:r>
+        <w:rPr>
+          <w:sz w:val="24"/>
+          <w:szCs w:val="24"/>
+          <w:lang w:val="de-DE"/>
+        </w:rPr>
+        <w:t>Für Groups: Erzeugen von einer Group-Entity und Verknüpfung zu dieser in User Profiles</w:t>
+      </w:r>
+    </w:p>
+    <w:p>
+      <w:pPr>
+        <w:pStyle w:val="ListParagraph"/>
+        <w:numPr>
           <w:ilvl w:val="0"/>
           <w:numId w:val="2"/>
         </w:numPr>
@@ -209,6 +368,50 @@
       <w:pPr>
         <w:pStyle w:val="ListParagraph"/>
         <w:numPr>
+          <w:ilvl w:val="1"/>
+          <w:numId w:val="2"/>
+        </w:numPr>
+        <w:rPr>
+          <w:sz w:val="24"/>
+          <w:szCs w:val="24"/>
+          <w:lang w:val="de-DE"/>
+        </w:rPr>
+      </w:pPr>
+      <w:r>
+        <w:rPr>
+          <w:sz w:val="24"/>
+          <w:szCs w:val="24"/>
+          <w:lang w:val="de-DE"/>
+        </w:rPr>
+        <w:t>Speichern des Wohnorts unter Profildaten</w:t>
+      </w:r>
+    </w:p>
+    <w:p>
+      <w:pPr>
+        <w:pStyle w:val="ListParagraph"/>
+        <w:numPr>
+          <w:ilvl w:val="1"/>
+          <w:numId w:val="2"/>
+        </w:numPr>
+        <w:rPr>
+          <w:sz w:val="24"/>
+          <w:szCs w:val="24"/>
+          <w:lang w:val="de-DE"/>
+        </w:rPr>
+      </w:pPr>
+      <w:r>
+        <w:rPr>
+          <w:sz w:val="24"/>
+          <w:szCs w:val="24"/>
+          <w:lang w:val="de-DE"/>
+        </w:rPr>
+        <w:t>Automatische Ansicht der jeweiligen Stadt bei erfolgreichem Login</w:t>
+      </w:r>
+    </w:p>
+    <w:p>
+      <w:pPr>
+        <w:pStyle w:val="ListParagraph"/>
+        <w:numPr>
           <w:ilvl w:val="0"/>
           <w:numId w:val="2"/>
         </w:numPr>
@@ -240,7 +443,89 @@
           <w:szCs w:val="24"/>
           <w:lang w:val="de-DE"/>
         </w:rPr>
-        <w:t xml:space="preserve"> privileges (Entfernen/Editieren von Beiträgen, Blocking Users)</w:t>
+        <w:t xml:space="preserve"> privileges (Entfernen/Editieren von </w:t>
+      </w:r>
+      <w:r>
+        <w:rPr>
+          <w:sz w:val="24"/>
+          <w:szCs w:val="24"/>
+          <w:lang w:val="de-DE"/>
+        </w:rPr>
+        <w:t xml:space="preserve">fremden </w:t>
+      </w:r>
+      <w:r>
+        <w:rPr>
+          <w:sz w:val="24"/>
+          <w:szCs w:val="24"/>
+          <w:lang w:val="de-DE"/>
+        </w:rPr>
+        <w:t>Beiträgen, Blocking Users)</w:t>
+      </w:r>
+    </w:p>
+    <w:p>
+      <w:pPr>
+        <w:pStyle w:val="ListParagraph"/>
+        <w:numPr>
+          <w:ilvl w:val="1"/>
+          <w:numId w:val="2"/>
+        </w:numPr>
+        <w:rPr>
+          <w:sz w:val="24"/>
+          <w:szCs w:val="24"/>
+          <w:lang w:val="de-DE"/>
+        </w:rPr>
+      </w:pPr>
+      <w:r>
+        <w:rPr>
+          <w:sz w:val="24"/>
+          <w:szCs w:val="24"/>
+          <w:lang w:val="de-DE"/>
+        </w:rPr>
+        <w:t xml:space="preserve">Erfolgreiche Zuweisung von Mod-Rechten </w:t>
+      </w:r>
+    </w:p>
+    <w:p>
+      <w:pPr>
+        <w:pStyle w:val="ListParagraph"/>
+        <w:numPr>
+          <w:ilvl w:val="1"/>
+          <w:numId w:val="2"/>
+        </w:numPr>
+        <w:rPr>
+          <w:sz w:val="24"/>
+          <w:szCs w:val="24"/>
+          <w:lang w:val="de-DE"/>
+        </w:rPr>
+      </w:pPr>
+      <w:r>
+        <w:rPr>
+          <w:sz w:val="24"/>
+          <w:szCs w:val="24"/>
+          <w:lang w:val="de-DE"/>
+        </w:rPr>
+        <w:t>Implementieren von Mod-Funktionen</w:t>
+      </w:r>
+    </w:p>
+    <w:p>
+      <w:pPr>
+        <w:pStyle w:val="ListParagraph"/>
+        <w:numPr>
+          <w:ilvl w:val="1"/>
+          <w:numId w:val="2"/>
+        </w:numPr>
+        <w:rPr>
+          <w:sz w:val="24"/>
+          <w:szCs w:val="24"/>
+          <w:lang w:val="de-DE"/>
+        </w:rPr>
+      </w:pPr>
+      <w:r>
+        <w:rPr>
+          <w:sz w:val="24"/>
+          <w:szCs w:val="24"/>
+          <w:lang w:val="de-DE"/>
+        </w:rPr>
+        <w:t xml:space="preserve">Mod UI (?) </w:t>
       </w:r>
     </w:p>
     <w:p>
@@ -260,30 +545,88 @@
           <w:sz w:val="24"/>
           <w:szCs w:val="24"/>
         </w:rPr>
-        <w:t>Demonstration of Admin privileges (</w:t>
-      </w:r>
-      <w:proofErr w:type="spellStart"/>
-      <w:r>
-        <w:rPr>
-          <w:sz w:val="24"/>
-          <w:szCs w:val="24"/>
-        </w:rPr>
-        <w:t>R</w:t>
-      </w:r>
-      <w:r>
-        <w:rPr>
-          <w:sz w:val="24"/>
-          <w:szCs w:val="24"/>
-        </w:rPr>
-        <w:t>echteverteilung</w:t>
-      </w:r>
-      <w:proofErr w:type="spellEnd"/>
-      <w:r>
-        <w:rPr>
-          <w:sz w:val="24"/>
-          <w:szCs w:val="24"/>
-        </w:rPr>
-        <w:t>)</w:t>
+        <w:t>Demonstration of Admin privileges (R</w:t>
+      </w:r>
+      <w:r>
+        <w:rPr>
+          <w:sz w:val="24"/>
+          <w:szCs w:val="24"/>
+        </w:rPr>
+        <w:t>echteverteilung)</w:t>
+      </w:r>
+    </w:p>
+    <w:p>
+      <w:pPr>
+        <w:pStyle w:val="ListParagraph"/>
+        <w:numPr>
+          <w:ilvl w:val="1"/>
+          <w:numId w:val="2"/>
+        </w:numPr>
+        <w:rPr>
+          <w:sz w:val="24"/>
+          <w:szCs w:val="24"/>
+          <w:lang w:val="de-DE"/>
+        </w:rPr>
+      </w:pPr>
+      <w:r>
+        <w:rPr>
+          <w:sz w:val="24"/>
+          <w:szCs w:val="24"/>
+          <w:lang w:val="de-DE"/>
+        </w:rPr>
+        <w:t>Erfolgreiche Zuweisung von Admin-R</w:t>
+      </w:r>
+      <w:r>
+        <w:rPr>
+          <w:sz w:val="24"/>
+          <w:szCs w:val="24"/>
+          <w:lang w:val="de-DE"/>
+        </w:rPr>
+        <w:t>echten</w:t>
+      </w:r>
+    </w:p>
+    <w:p>
+      <w:pPr>
+        <w:pStyle w:val="ListParagraph"/>
+        <w:numPr>
+          <w:ilvl w:val="1"/>
+          <w:numId w:val="2"/>
+        </w:numPr>
+        <w:rPr>
+          <w:sz w:val="24"/>
+          <w:szCs w:val="24"/>
+          <w:lang w:val="de-DE"/>
+        </w:rPr>
+      </w:pPr>
+      <w:r>
+        <w:rPr>
+          <w:sz w:val="24"/>
+          <w:szCs w:val="24"/>
+          <w:lang w:val="de-DE"/>
+        </w:rPr>
+        <w:t>Implementieren von Admin-Funktionen</w:t>
+      </w:r>
+    </w:p>
+    <w:p>
+      <w:pPr>
+        <w:pStyle w:val="ListParagraph"/>
+        <w:numPr>
+          <w:ilvl w:val="1"/>
+          <w:numId w:val="2"/>
+        </w:numPr>
+        <w:rPr>
+          <w:sz w:val="24"/>
+          <w:szCs w:val="24"/>
+          <w:lang w:val="de-DE"/>
+        </w:rPr>
+      </w:pPr>
+      <w:r>
+        <w:rPr>
+          <w:sz w:val="24"/>
+          <w:szCs w:val="24"/>
+          <w:lang w:val="de-DE"/>
+        </w:rPr>
+        <w:t>Admin UI (?)</w:t>
       </w:r>
     </w:p>
     <w:p>
@@ -339,6 +682,104 @@
       <w:pPr>
         <w:pStyle w:val="ListParagraph"/>
         <w:numPr>
+          <w:ilvl w:val="1"/>
+          <w:numId w:val="3"/>
+        </w:numPr>
+        <w:rPr>
+          <w:sz w:val="24"/>
+          <w:szCs w:val="24"/>
+          <w:lang w:val="de-DE"/>
+        </w:rPr>
+      </w:pPr>
+      <w:r>
+        <w:rPr>
+          <w:sz w:val="24"/>
+          <w:szCs w:val="24"/>
+          <w:lang w:val="de-DE"/>
+        </w:rPr>
+        <w:t>Datenstruktur zur Speicherung</w:t>
+      </w:r>
+      <w:r>
+        <w:rPr>
+          <w:sz w:val="24"/>
+          <w:szCs w:val="24"/>
+          <w:lang w:val="de-DE"/>
+        </w:rPr>
+        <w:t xml:space="preserve"> von B</w:t>
+      </w:r>
+      <w:r>
+        <w:rPr>
+          <w:sz w:val="24"/>
+          <w:szCs w:val="24"/>
+          <w:lang w:val="de-DE"/>
+        </w:rPr>
+        <w:t>ildern</w:t>
+      </w:r>
+    </w:p>
+    <w:p>
+      <w:pPr>
+        <w:pStyle w:val="ListParagraph"/>
+        <w:numPr>
+          <w:ilvl w:val="1"/>
+          <w:numId w:val="3"/>
+        </w:numPr>
+        <w:rPr>
+          <w:sz w:val="24"/>
+          <w:szCs w:val="24"/>
+          <w:lang w:val="de-DE"/>
+        </w:rPr>
+      </w:pPr>
+      <w:r>
+        <w:rPr>
+          <w:sz w:val="24"/>
+          <w:szCs w:val="24"/>
+          <w:lang w:val="de-DE"/>
+        </w:rPr>
+        <w:t>Abfragen der relevanten Metadaten</w:t>
+      </w:r>
+    </w:p>
+    <w:p>
+      <w:pPr>
+        <w:pStyle w:val="ListParagraph"/>
+        <w:numPr>
+          <w:ilvl w:val="1"/>
+          <w:numId w:val="3"/>
+        </w:numPr>
+        <w:rPr>
+          <w:sz w:val="24"/>
+          <w:szCs w:val="24"/>
+          <w:lang w:val="de-DE"/>
+        </w:rPr>
+      </w:pPr>
+      <w:r>
+        <w:rPr>
+          <w:sz w:val="24"/>
+          <w:szCs w:val="24"/>
+          <w:lang w:val="de-DE"/>
+        </w:rPr>
+        <w:t xml:space="preserve">Upload </w:t>
+      </w:r>
+      <w:r>
+        <w:rPr>
+          <w:sz w:val="24"/>
+          <w:szCs w:val="24"/>
+          <w:lang w:val="de-DE"/>
+        </w:rPr>
+        <w:t xml:space="preserve">und Speichern </w:t>
+      </w:r>
+      <w:r>
+        <w:rPr>
+          <w:sz w:val="24"/>
+          <w:szCs w:val="24"/>
+          <w:lang w:val="de-DE"/>
+        </w:rPr>
+        <w:t>des Bildes</w:t>
+      </w:r>
+    </w:p>
+    <w:p>
+      <w:pPr>
+        <w:pStyle w:val="ListParagraph"/>
+        <w:numPr>
           <w:ilvl w:val="0"/>
           <w:numId w:val="3"/>
         </w:numPr>
@@ -366,6 +807,88 @@
       <w:pPr>
         <w:pStyle w:val="ListParagraph"/>
         <w:numPr>
+          <w:ilvl w:val="1"/>
+          <w:numId w:val="3"/>
+        </w:numPr>
+        <w:rPr>
+          <w:sz w:val="24"/>
+          <w:szCs w:val="24"/>
+          <w:lang w:val="de-DE"/>
+        </w:rPr>
+      </w:pPr>
+      <w:r>
+        <w:rPr>
+          <w:sz w:val="24"/>
+          <w:szCs w:val="24"/>
+          <w:lang w:val="de-DE"/>
+        </w:rPr>
+        <w:t>Erweiterung der Datenstruktur</w:t>
+      </w:r>
+      <w:r>
+        <w:rPr>
+          <w:sz w:val="24"/>
+          <w:szCs w:val="24"/>
+          <w:lang w:val="de-DE"/>
+        </w:rPr>
+        <w:t xml:space="preserve"> der B</w:t>
+      </w:r>
+      <w:r>
+        <w:rPr>
+          <w:sz w:val="24"/>
+          <w:szCs w:val="24"/>
+          <w:lang w:val="de-DE"/>
+        </w:rPr>
+        <w:t>ilder (alternativ: Texte/Erzählungen als eigene Klasse)</w:t>
+      </w:r>
+    </w:p>
+    <w:p>
+      <w:pPr>
+        <w:pStyle w:val="ListParagraph"/>
+        <w:numPr>
+          <w:ilvl w:val="1"/>
+          <w:numId w:val="3"/>
+        </w:numPr>
+        <w:rPr>
+          <w:sz w:val="24"/>
+          <w:szCs w:val="24"/>
+          <w:lang w:val="de-DE"/>
+        </w:rPr>
+      </w:pPr>
+      <w:r>
+        <w:rPr>
+          <w:sz w:val="24"/>
+          <w:szCs w:val="24"/>
+          <w:lang w:val="de-DE"/>
+        </w:rPr>
+        <w:t>Abfrage des zu speichernden Textes</w:t>
+      </w:r>
+    </w:p>
+    <w:p>
+      <w:pPr>
+        <w:pStyle w:val="ListParagraph"/>
+        <w:numPr>
+          <w:ilvl w:val="1"/>
+          <w:numId w:val="3"/>
+        </w:numPr>
+        <w:rPr>
+          <w:sz w:val="24"/>
+          <w:szCs w:val="24"/>
+          <w:lang w:val="de-DE"/>
+        </w:rPr>
+      </w:pPr>
+      <w:r>
+        <w:rPr>
+          <w:sz w:val="24"/>
+          <w:szCs w:val="24"/>
+          <w:lang w:val="de-DE"/>
+        </w:rPr>
+        <w:t>Abspeichern</w:t>
+      </w:r>
+    </w:p>
+    <w:p>
+      <w:pPr>
+        <w:pStyle w:val="ListParagraph"/>
+        <w:numPr>
           <w:ilvl w:val="0"/>
           <w:numId w:val="3"/>
         </w:numPr>
@@ -379,7 +902,60 @@
           <w:sz w:val="24"/>
           <w:szCs w:val="24"/>
         </w:rPr>
-        <w:t>Flexible Upload (Multiple Images + Text)</w:t>
+        <w:lastRenderedPageBreak/>
+        <w:t>Verifizierung durch Experten</w:t>
+      </w:r>
+    </w:p>
+    <w:p>
+      <w:pPr>
+        <w:pStyle w:val="ListParagraph"/>
+        <w:numPr>
+          <w:ilvl w:val="1"/>
+          <w:numId w:val="3"/>
+        </w:numPr>
+        <w:rPr>
+          <w:sz w:val="24"/>
+          <w:szCs w:val="24"/>
+          <w:lang w:val="de-DE"/>
+        </w:rPr>
+      </w:pPr>
+      <w:r>
+        <w:rPr>
+          <w:sz w:val="24"/>
+          <w:szCs w:val="24"/>
+          <w:lang w:val="de-DE"/>
+        </w:rPr>
+        <w:t>Erfolgreiche Zuweisung von Experten-R</w:t>
+      </w:r>
+      <w:r>
+        <w:rPr>
+          <w:sz w:val="24"/>
+          <w:szCs w:val="24"/>
+          <w:lang w:val="de-DE"/>
+        </w:rPr>
+        <w:t>echten</w:t>
+      </w:r>
+    </w:p>
+    <w:p>
+      <w:pPr>
+        <w:pStyle w:val="ListParagraph"/>
+        <w:numPr>
+          <w:ilvl w:val="1"/>
+          <w:numId w:val="3"/>
+        </w:numPr>
+        <w:rPr>
+          <w:sz w:val="24"/>
+          <w:szCs w:val="24"/>
+          <w:lang w:val="de-DE"/>
+        </w:rPr>
+      </w:pPr>
+      <w:r>
+        <w:rPr>
+          <w:sz w:val="24"/>
+          <w:szCs w:val="24"/>
+          <w:lang w:val="de-DE"/>
+        </w:rPr>
+        <w:t>Funktion zur Veränderung eines verification-status in Materialdaten implementieren</w:t>
       </w:r>
     </w:p>
     <w:p>
@@ -399,141 +975,59 @@
           <w:sz w:val="24"/>
           <w:szCs w:val="24"/>
         </w:rPr>
-        <w:t xml:space="preserve">Demonstration of </w:t>
-      </w:r>
-      <w:r>
-        <w:rPr>
-          <w:sz w:val="24"/>
-          <w:szCs w:val="24"/>
-        </w:rPr>
-        <w:t xml:space="preserve">different </w:t>
-      </w:r>
-      <w:r>
-        <w:rPr>
-          <w:sz w:val="24"/>
-          <w:szCs w:val="24"/>
-        </w:rPr>
-        <w:t>presentation</w:t>
-      </w:r>
-      <w:r>
-        <w:rPr>
-          <w:sz w:val="24"/>
-          <w:szCs w:val="24"/>
-        </w:rPr>
-        <w:t>s</w:t>
-      </w:r>
-      <w:r>
-        <w:rPr>
-          <w:sz w:val="24"/>
-          <w:szCs w:val="24"/>
-        </w:rPr>
-        <w:t>/view</w:t>
-      </w:r>
-      <w:r>
-        <w:rPr>
-          <w:sz w:val="24"/>
-          <w:szCs w:val="24"/>
-        </w:rPr>
-        <w:t>s (for Experts, Admins, regular Users)</w:t>
-      </w:r>
-    </w:p>
-    <w:p>
-      <w:pPr>
-        <w:pStyle w:val="ListParagraph"/>
-        <w:numPr>
-          <w:ilvl w:val="0"/>
+        <w:t>Zuordnung Material – Stadt (- Jahr)</w:t>
+      </w:r>
+    </w:p>
+    <w:p>
+      <w:pPr>
+        <w:pStyle w:val="ListParagraph"/>
+        <w:numPr>
+          <w:ilvl w:val="1"/>
           <w:numId w:val="3"/>
         </w:numPr>
         <w:rPr>
           <w:sz w:val="24"/>
           <w:szCs w:val="24"/>
-        </w:rPr>
-      </w:pPr>
-      <w:proofErr w:type="spellStart"/>
-      <w:r>
-        <w:rPr>
-          <w:sz w:val="24"/>
-          <w:szCs w:val="24"/>
-        </w:rPr>
-        <w:t>Verifizierung</w:t>
-      </w:r>
-      <w:proofErr w:type="spellEnd"/>
-      <w:r>
-        <w:rPr>
-          <w:sz w:val="24"/>
-          <w:szCs w:val="24"/>
-        </w:rPr>
-        <w:t xml:space="preserve"> </w:t>
-      </w:r>
-      <w:proofErr w:type="spellStart"/>
-      <w:r>
-        <w:rPr>
-          <w:sz w:val="24"/>
-          <w:szCs w:val="24"/>
-        </w:rPr>
-        <w:t>durch</w:t>
-      </w:r>
-      <w:proofErr w:type="spellEnd"/>
-      <w:r>
-        <w:rPr>
-          <w:sz w:val="24"/>
-          <w:szCs w:val="24"/>
-        </w:rPr>
-        <w:t xml:space="preserve"> </w:t>
-      </w:r>
-      <w:proofErr w:type="spellStart"/>
-      <w:r>
-        <w:rPr>
-          <w:sz w:val="24"/>
-          <w:szCs w:val="24"/>
-        </w:rPr>
-        <w:t>Experten</w:t>
-      </w:r>
-      <w:proofErr w:type="spellEnd"/>
-    </w:p>
-    <w:p>
-      <w:pPr>
-        <w:pStyle w:val="ListParagraph"/>
-        <w:numPr>
-          <w:ilvl w:val="0"/>
+          <w:lang w:val="de-DE"/>
+        </w:rPr>
+      </w:pPr>
+      <w:r>
+        <w:rPr>
+          <w:sz w:val="24"/>
+          <w:szCs w:val="24"/>
+          <w:lang w:val="de-DE"/>
+        </w:rPr>
+        <w:t>Anhand der Metadaten entsteht eine V</w:t>
+      </w:r>
+      <w:r>
+        <w:rPr>
+          <w:sz w:val="24"/>
+          <w:szCs w:val="24"/>
+          <w:lang w:val="de-DE"/>
+        </w:rPr>
+        <w:t>erknüfung zwischen dem Material und der Stadt/Jahr (Alternativ: Zuordnung der Stadt durch Wohnort des Uploaders)</w:t>
+      </w:r>
+    </w:p>
+    <w:p>
+      <w:pPr>
+        <w:pStyle w:val="ListParagraph"/>
+        <w:numPr>
+          <w:ilvl w:val="1"/>
           <w:numId w:val="3"/>
         </w:numPr>
         <w:rPr>
           <w:sz w:val="24"/>
           <w:szCs w:val="24"/>
-        </w:rPr>
-      </w:pPr>
-      <w:proofErr w:type="spellStart"/>
-      <w:r>
-        <w:rPr>
-          <w:sz w:val="24"/>
-          <w:szCs w:val="24"/>
-        </w:rPr>
-        <w:t>Zuordnung</w:t>
-      </w:r>
-      <w:proofErr w:type="spellEnd"/>
-      <w:r>
-        <w:rPr>
-          <w:sz w:val="24"/>
-          <w:szCs w:val="24"/>
-        </w:rPr>
-        <w:t xml:space="preserve"> Material – Stadt (- </w:t>
-      </w:r>
-      <w:proofErr w:type="spellStart"/>
-      <w:r>
-        <w:rPr>
-          <w:sz w:val="24"/>
-          <w:szCs w:val="24"/>
-        </w:rPr>
-        <w:t>Jahr</w:t>
-      </w:r>
-      <w:proofErr w:type="spellEnd"/>
-      <w:r>
-        <w:rPr>
-          <w:sz w:val="24"/>
-          <w:szCs w:val="24"/>
-        </w:rPr>
-        <w:t>)</w:t>
+          <w:lang w:val="de-DE"/>
+        </w:rPr>
+      </w:pPr>
+      <w:r>
+        <w:rPr>
+          <w:sz w:val="24"/>
+          <w:szCs w:val="24"/>
+          <w:lang w:val="de-DE"/>
+        </w:rPr>
+        <w:t>Abruf von allem Material einer Stadt (aus bestimmten Jahr)</w:t>
       </w:r>
     </w:p>
     <w:sectPr>
@@ -564,7 +1058,7 @@
         <w:rFonts w:ascii="Symbol" w:hAnsi="Symbol" w:hint="default"/>
       </w:rPr>
     </w:lvl>
-    <w:lvl w:ilvl="1" w:tplc="08090003" w:tentative="1">
+    <w:lvl w:ilvl="1" w:tplc="08090003">
       <w:start w:val="1"/>
       <w:numFmt w:val="bullet"/>
       <w:lvlText w:val="o"/>
@@ -790,7 +1284,7 @@
         <w:rFonts w:ascii="Symbol" w:hAnsi="Symbol" w:hint="default"/>
       </w:rPr>
     </w:lvl>
-    <w:lvl w:ilvl="1" w:tplc="08090003" w:tentative="1">
+    <w:lvl w:ilvl="1" w:tplc="08090003">
       <w:start w:val="1"/>
       <w:numFmt w:val="bullet"/>
       <w:lvlText w:val="o"/>

</xml_diff>

<commit_message>
update PoC and add Risikomanagement resources
</commit_message>
<xml_diff>
--- a/Potential PoCs.docx
+++ b/Potential PoCs.docx
@@ -1614,12 +1614,14 @@
           <w:numId w:val="2"/>
         </w:numPr>
         <w:rPr>
-          <w:sz w:val="24"/>
-          <w:szCs w:val="24"/>
-        </w:rPr>
-      </w:pPr>
-      <w:r>
-        <w:rPr>
+          <w:color w:val="4472C4" w:themeColor="accent1"/>
+          <w:sz w:val="24"/>
+          <w:szCs w:val="24"/>
+        </w:rPr>
+      </w:pPr>
+      <w:r>
+        <w:rPr>
+          <w:color w:val="4472C4" w:themeColor="accent1"/>
           <w:sz w:val="24"/>
           <w:szCs w:val="24"/>
         </w:rPr>
@@ -1634,6 +1636,7 @@
           <w:numId w:val="2"/>
         </w:numPr>
         <w:rPr>
+          <w:color w:val="4472C4" w:themeColor="accent1"/>
           <w:sz w:val="24"/>
           <w:szCs w:val="24"/>
         </w:rPr>
@@ -1641,6 +1644,7 @@
       <w:proofErr w:type="spellStart"/>
       <w:r>
         <w:rPr>
+          <w:color w:val="4472C4" w:themeColor="accent1"/>
           <w:sz w:val="24"/>
           <w:szCs w:val="24"/>
         </w:rPr>
@@ -1649,6 +1653,7 @@
       <w:proofErr w:type="spellEnd"/>
       <w:r>
         <w:rPr>
+          <w:color w:val="4472C4" w:themeColor="accent1"/>
           <w:sz w:val="24"/>
           <w:szCs w:val="24"/>
         </w:rPr>
@@ -1657,6 +1662,7 @@
       <w:proofErr w:type="spellStart"/>
       <w:r>
         <w:rPr>
+          <w:color w:val="4472C4" w:themeColor="accent1"/>
           <w:sz w:val="24"/>
           <w:szCs w:val="24"/>
         </w:rPr>
@@ -1672,6 +1678,7 @@
           <w:numId w:val="2"/>
         </w:numPr>
         <w:rPr>
+          <w:color w:val="4472C4" w:themeColor="accent1"/>
           <w:sz w:val="24"/>
           <w:szCs w:val="24"/>
         </w:rPr>
@@ -1679,6 +1686,7 @@
       <w:proofErr w:type="spellStart"/>
       <w:r>
         <w:rPr>
+          <w:color w:val="4472C4" w:themeColor="accent1"/>
           <w:sz w:val="24"/>
           <w:szCs w:val="24"/>
         </w:rPr>
@@ -1687,6 +1695,7 @@
       <w:proofErr w:type="spellEnd"/>
       <w:r>
         <w:rPr>
+          <w:color w:val="4472C4" w:themeColor="accent1"/>
           <w:sz w:val="24"/>
           <w:szCs w:val="24"/>
         </w:rPr>
@@ -1695,6 +1704,7 @@
       <w:proofErr w:type="spellStart"/>
       <w:r>
         <w:rPr>
+          <w:color w:val="4472C4" w:themeColor="accent1"/>
           <w:sz w:val="24"/>
           <w:szCs w:val="24"/>
         </w:rPr>
@@ -1710,6 +1720,7 @@
           <w:numId w:val="2"/>
         </w:numPr>
         <w:rPr>
+          <w:color w:val="4472C4" w:themeColor="accent1"/>
           <w:sz w:val="24"/>
           <w:szCs w:val="24"/>
         </w:rPr>
@@ -1717,6 +1728,7 @@
       <w:proofErr w:type="spellStart"/>
       <w:r>
         <w:rPr>
+          <w:color w:val="4472C4" w:themeColor="accent1"/>
           <w:sz w:val="24"/>
           <w:szCs w:val="24"/>
         </w:rPr>
@@ -1725,6 +1737,7 @@
       <w:proofErr w:type="spellEnd"/>
       <w:r>
         <w:rPr>
+          <w:color w:val="4472C4" w:themeColor="accent1"/>
           <w:sz w:val="24"/>
           <w:szCs w:val="24"/>
         </w:rPr>
@@ -1733,6 +1746,7 @@
       <w:proofErr w:type="spellStart"/>
       <w:r>
         <w:rPr>
+          <w:color w:val="4472C4" w:themeColor="accent1"/>
           <w:sz w:val="24"/>
           <w:szCs w:val="24"/>
         </w:rPr>
@@ -1748,6 +1762,7 @@
           <w:numId w:val="2"/>
         </w:numPr>
         <w:rPr>
+          <w:color w:val="4472C4" w:themeColor="accent1"/>
           <w:sz w:val="24"/>
           <w:szCs w:val="24"/>
         </w:rPr>
@@ -1755,6 +1770,7 @@
       <w:proofErr w:type="spellStart"/>
       <w:r>
         <w:rPr>
+          <w:color w:val="4472C4" w:themeColor="accent1"/>
           <w:sz w:val="24"/>
           <w:szCs w:val="24"/>
         </w:rPr>
@@ -1763,6 +1779,7 @@
       <w:proofErr w:type="spellEnd"/>
       <w:r>
         <w:rPr>
+          <w:color w:val="4472C4" w:themeColor="accent1"/>
           <w:sz w:val="24"/>
           <w:szCs w:val="24"/>
         </w:rPr>
@@ -1771,6 +1788,7 @@
       <w:proofErr w:type="spellStart"/>
       <w:r>
         <w:rPr>
+          <w:color w:val="4472C4" w:themeColor="accent1"/>
           <w:sz w:val="24"/>
           <w:szCs w:val="24"/>
         </w:rPr>
@@ -1779,6 +1797,7 @@
       <w:proofErr w:type="spellEnd"/>
       <w:r>
         <w:rPr>
+          <w:color w:val="4472C4" w:themeColor="accent1"/>
           <w:sz w:val="24"/>
           <w:szCs w:val="24"/>
         </w:rPr>
@@ -1787,6 +1806,7 @@
       <w:proofErr w:type="spellStart"/>
       <w:r>
         <w:rPr>
+          <w:color w:val="4472C4" w:themeColor="accent1"/>
           <w:sz w:val="24"/>
           <w:szCs w:val="24"/>
         </w:rPr>
@@ -1802,43 +1822,39 @@
           <w:numId w:val="2"/>
         </w:numPr>
         <w:rPr>
-          <w:sz w:val="24"/>
-          <w:szCs w:val="24"/>
-          <w:lang w:val="de-DE"/>
-        </w:rPr>
-      </w:pPr>
-      <w:r>
-        <w:rPr>
-          <w:sz w:val="24"/>
-          <w:szCs w:val="24"/>
-          <w:lang w:val="de-DE"/>
-        </w:rPr>
-        <w:t>Kommuniaktion individuell: Einführung eines C</w:t>
-      </w:r>
-      <w:r>
-        <w:rPr>
-          <w:sz w:val="24"/>
-          <w:szCs w:val="24"/>
-          <w:lang w:val="de-DE"/>
-        </w:rPr>
-        <w:t>hat-Systems</w:t>
-      </w:r>
-    </w:p>
-    <w:p>
-      <w:pPr>
-        <w:pStyle w:val="ListParagraph"/>
-        <w:numPr>
-          <w:ilvl w:val="1"/>
-          <w:numId w:val="2"/>
-        </w:numPr>
-        <w:rPr>
-          <w:sz w:val="24"/>
-          <w:szCs w:val="24"/>
-          <w:lang w:val="de-DE"/>
-        </w:rPr>
-      </w:pPr>
-      <w:r>
-        <w:rPr>
+          <w:color w:val="4472C4" w:themeColor="accent1"/>
+          <w:sz w:val="24"/>
+          <w:szCs w:val="24"/>
+          <w:lang w:val="de-DE"/>
+        </w:rPr>
+      </w:pPr>
+      <w:r>
+        <w:rPr>
+          <w:color w:val="4472C4" w:themeColor="accent1"/>
+          <w:sz w:val="24"/>
+          <w:szCs w:val="24"/>
+          <w:lang w:val="de-DE"/>
+        </w:rPr>
+        <w:t>Kommuniaktion individuell: Einführung eines Chat-Systems</w:t>
+      </w:r>
+    </w:p>
+    <w:p>
+      <w:pPr>
+        <w:pStyle w:val="ListParagraph"/>
+        <w:numPr>
+          <w:ilvl w:val="1"/>
+          <w:numId w:val="2"/>
+        </w:numPr>
+        <w:rPr>
+          <w:color w:val="4472C4" w:themeColor="accent1"/>
+          <w:sz w:val="24"/>
+          <w:szCs w:val="24"/>
+          <w:lang w:val="de-DE"/>
+        </w:rPr>
+      </w:pPr>
+      <w:r>
+        <w:rPr>
+          <w:color w:val="4472C4" w:themeColor="accent1"/>
           <w:sz w:val="24"/>
           <w:szCs w:val="24"/>
           <w:lang w:val="de-DE"/>
@@ -1847,6 +1863,7 @@
       </w:r>
       <w:r>
         <w:rPr>
+          <w:color w:val="4472C4" w:themeColor="accent1"/>
           <w:sz w:val="24"/>
           <w:szCs w:val="24"/>
           <w:lang w:val="de-DE"/>
@@ -1855,6 +1872,7 @@
       </w:r>
       <w:r>
         <w:rPr>
+          <w:color w:val="4472C4" w:themeColor="accent1"/>
           <w:sz w:val="24"/>
           <w:szCs w:val="24"/>
           <w:lang w:val="de-DE"/>
@@ -1870,13 +1888,15 @@
           <w:numId w:val="2"/>
         </w:numPr>
         <w:rPr>
-          <w:sz w:val="24"/>
-          <w:szCs w:val="24"/>
-          <w:lang w:val="de-DE"/>
-        </w:rPr>
-      </w:pPr>
-      <w:r>
-        <w:rPr>
+          <w:color w:val="4472C4" w:themeColor="accent1"/>
+          <w:sz w:val="24"/>
+          <w:szCs w:val="24"/>
+          <w:lang w:val="de-DE"/>
+        </w:rPr>
+      </w:pPr>
+      <w:r>
+        <w:rPr>
+          <w:color w:val="4472C4" w:themeColor="accent1"/>
           <w:sz w:val="24"/>
           <w:szCs w:val="24"/>
           <w:lang w:val="de-DE"/>
@@ -1892,44 +1912,40 @@
           <w:numId w:val="2"/>
         </w:numPr>
         <w:rPr>
-          <w:sz w:val="24"/>
-          <w:szCs w:val="24"/>
-          <w:lang w:val="de-DE"/>
-        </w:rPr>
-      </w:pPr>
-      <w:r>
-        <w:rPr>
+          <w:color w:val="4472C4" w:themeColor="accent1"/>
+          <w:sz w:val="24"/>
+          <w:szCs w:val="24"/>
+          <w:lang w:val="de-DE"/>
+        </w:rPr>
+      </w:pPr>
+      <w:r>
+        <w:rPr>
+          <w:color w:val="4472C4" w:themeColor="accent1"/>
           <w:sz w:val="24"/>
           <w:szCs w:val="24"/>
           <w:lang w:val="de-DE"/>
         </w:rPr>
         <w:lastRenderedPageBreak/>
-        <w:t xml:space="preserve">Für Friends list: Verknüpfung zu anderen </w:t>
-      </w:r>
-      <w:r>
-        <w:rPr>
-          <w:sz w:val="24"/>
-          <w:szCs w:val="24"/>
-          <w:lang w:val="de-DE"/>
-        </w:rPr>
-        <w:t>Usern als Attribut in Profilen</w:t>
-      </w:r>
-    </w:p>
-    <w:p>
-      <w:pPr>
-        <w:pStyle w:val="ListParagraph"/>
-        <w:numPr>
-          <w:ilvl w:val="1"/>
-          <w:numId w:val="2"/>
-        </w:numPr>
-        <w:rPr>
-          <w:sz w:val="24"/>
-          <w:szCs w:val="24"/>
-          <w:lang w:val="de-DE"/>
-        </w:rPr>
-      </w:pPr>
-      <w:r>
-        <w:rPr>
+        <w:t>Für Friends list: Verknüpfung zu anderen Usern als Attribut in Profilen</w:t>
+      </w:r>
+    </w:p>
+    <w:p>
+      <w:pPr>
+        <w:pStyle w:val="ListParagraph"/>
+        <w:numPr>
+          <w:ilvl w:val="1"/>
+          <w:numId w:val="2"/>
+        </w:numPr>
+        <w:rPr>
+          <w:color w:val="4472C4" w:themeColor="accent1"/>
+          <w:sz w:val="24"/>
+          <w:szCs w:val="24"/>
+          <w:lang w:val="de-DE"/>
+        </w:rPr>
+      </w:pPr>
+      <w:r>
+        <w:rPr>
+          <w:color w:val="4472C4" w:themeColor="accent1"/>
           <w:sz w:val="24"/>
           <w:szCs w:val="24"/>
           <w:lang w:val="de-DE"/>
@@ -1969,21 +1985,7 @@
           <w:sz w:val="24"/>
           <w:szCs w:val="24"/>
         </w:rPr>
-        <w:t>Upload</w:t>
-      </w:r>
-      <w:r>
-        <w:rPr>
-          <w:sz w:val="24"/>
-          <w:szCs w:val="24"/>
-        </w:rPr>
-        <w:t>ing</w:t>
-      </w:r>
-      <w:r>
-        <w:rPr>
-          <w:sz w:val="24"/>
-          <w:szCs w:val="24"/>
-        </w:rPr>
-        <w:t xml:space="preserve"> Image</w:t>
+        <w:t>Upload Image</w:t>
       </w:r>
     </w:p>
     <w:p>
@@ -1996,33 +1998,49 @@
         <w:rPr>
           <w:sz w:val="24"/>
           <w:szCs w:val="24"/>
-          <w:lang w:val="de-DE"/>
-        </w:rPr>
-      </w:pPr>
-      <w:r>
-        <w:rPr>
-          <w:sz w:val="24"/>
-          <w:szCs w:val="24"/>
-          <w:lang w:val="de-DE"/>
-        </w:rPr>
-        <w:t>Datenstruktur zur Speicherung</w:t>
-      </w:r>
-      <w:r>
-        <w:rPr>
-          <w:sz w:val="24"/>
-          <w:szCs w:val="24"/>
-          <w:lang w:val="de-DE"/>
-        </w:rPr>
-        <w:t xml:space="preserve"> von B</w:t>
-      </w:r>
-      <w:r>
-        <w:rPr>
-          <w:sz w:val="24"/>
-          <w:szCs w:val="24"/>
-          <w:lang w:val="de-DE"/>
-        </w:rPr>
-        <w:t>ildern</w:t>
-      </w:r>
+        </w:rPr>
+      </w:pPr>
+      <w:proofErr w:type="spellStart"/>
+      <w:r>
+        <w:rPr>
+          <w:sz w:val="24"/>
+          <w:szCs w:val="24"/>
+        </w:rPr>
+        <w:t>Aufruf</w:t>
+      </w:r>
+      <w:proofErr w:type="spellEnd"/>
+      <w:r>
+        <w:rPr>
+          <w:sz w:val="24"/>
+          <w:szCs w:val="24"/>
+        </w:rPr>
+        <w:t xml:space="preserve"> </w:t>
+      </w:r>
+      <w:proofErr w:type="spellStart"/>
+      <w:r>
+        <w:rPr>
+          <w:sz w:val="24"/>
+          <w:szCs w:val="24"/>
+        </w:rPr>
+        <w:t>einer</w:t>
+      </w:r>
+      <w:proofErr w:type="spellEnd"/>
+      <w:r>
+        <w:rPr>
+          <w:sz w:val="24"/>
+          <w:szCs w:val="24"/>
+        </w:rPr>
+        <w:t xml:space="preserve"> Upload </w:t>
+      </w:r>
+      <w:proofErr w:type="spellStart"/>
+      <w:r>
+        <w:rPr>
+          <w:sz w:val="24"/>
+          <w:szCs w:val="24"/>
+        </w:rPr>
+        <w:t>Funktion</w:t>
+      </w:r>
+      <w:proofErr w:type="spellEnd"/>
     </w:p>
     <w:p>
       <w:pPr>
@@ -2043,7 +2061,15 @@
           <w:szCs w:val="24"/>
           <w:lang w:val="de-DE"/>
         </w:rPr>
-        <w:t>Abfragen der relevanten Metadaten</w:t>
+        <w:t>Abfrage nach Metadaten (Jahr, A</w:t>
+      </w:r>
+      <w:r>
+        <w:rPr>
+          <w:sz w:val="24"/>
+          <w:szCs w:val="24"/>
+          <w:lang w:val="de-DE"/>
+        </w:rPr>
+        <w:t>dresse, Fotograf, Rechteinhaber?)</w:t>
       </w:r>
     </w:p>
     <w:p>
@@ -2065,24 +2091,303 @@
           <w:szCs w:val="24"/>
           <w:lang w:val="de-DE"/>
         </w:rPr>
-        <w:t xml:space="preserve">Upload </w:t>
-      </w:r>
-      <w:r>
-        <w:rPr>
-          <w:sz w:val="24"/>
-          <w:szCs w:val="24"/>
-          <w:lang w:val="de-DE"/>
-        </w:rPr>
-        <w:t xml:space="preserve">und Speichern </w:t>
-      </w:r>
-      <w:r>
-        <w:rPr>
-          <w:sz w:val="24"/>
-          <w:szCs w:val="24"/>
-          <w:lang w:val="de-DE"/>
-        </w:rPr>
-        <w:t>des Bildes</w:t>
-      </w:r>
+        <w:t>Abfrage nach Bild</w:t>
+      </w:r>
+    </w:p>
+    <w:p>
+      <w:pPr>
+        <w:pStyle w:val="ListParagraph"/>
+        <w:numPr>
+          <w:ilvl w:val="1"/>
+          <w:numId w:val="3"/>
+        </w:numPr>
+        <w:rPr>
+          <w:sz w:val="24"/>
+          <w:szCs w:val="24"/>
+          <w:lang w:val="de-DE"/>
+        </w:rPr>
+      </w:pPr>
+      <w:r>
+        <w:rPr>
+          <w:sz w:val="24"/>
+          <w:szCs w:val="24"/>
+          <w:lang w:val="de-DE"/>
+        </w:rPr>
+        <w:t>Abpeichern des Bildes und Metadaten durch erzeugen eines neuem Bildobjektes</w:t>
+      </w:r>
+    </w:p>
+    <w:p>
+      <w:pPr>
+        <w:pStyle w:val="ListParagraph"/>
+        <w:numPr>
+          <w:ilvl w:val="1"/>
+          <w:numId w:val="3"/>
+        </w:numPr>
+        <w:rPr>
+          <w:sz w:val="24"/>
+          <w:szCs w:val="24"/>
+          <w:lang w:val="de-DE"/>
+        </w:rPr>
+      </w:pPr>
+      <w:r>
+        <w:rPr>
+          <w:sz w:val="24"/>
+          <w:szCs w:val="24"/>
+          <w:lang w:val="de-DE"/>
+        </w:rPr>
+        <w:t>Ansicht des Bildes und Metadaten erzeugen</w:t>
+      </w:r>
+    </w:p>
+    <w:p>
+      <w:pPr>
+        <w:pStyle w:val="ListParagraph"/>
+        <w:numPr>
+          <w:ilvl w:val="1"/>
+          <w:numId w:val="3"/>
+        </w:numPr>
+        <w:rPr>
+          <w:sz w:val="24"/>
+          <w:szCs w:val="24"/>
+          <w:lang w:val="de-DE"/>
+        </w:rPr>
+      </w:pPr>
+      <w:r>
+        <w:rPr>
+          <w:sz w:val="24"/>
+          <w:szCs w:val="24"/>
+          <w:lang w:val="de-DE"/>
+        </w:rPr>
+        <w:t>Exit-Kriterien:</w:t>
+      </w:r>
+    </w:p>
+    <w:p>
+      <w:pPr>
+        <w:pStyle w:val="ListParagraph"/>
+        <w:numPr>
+          <w:ilvl w:val="2"/>
+          <w:numId w:val="3"/>
+        </w:numPr>
+        <w:rPr>
+          <w:sz w:val="24"/>
+          <w:szCs w:val="24"/>
+          <w:lang w:val="de-DE"/>
+        </w:rPr>
+      </w:pPr>
+      <w:r>
+        <w:rPr>
+          <w:sz w:val="24"/>
+          <w:szCs w:val="24"/>
+          <w:lang w:val="de-DE"/>
+        </w:rPr>
+        <w:t>Bildobjekt wird erfolgreich gespeichert</w:t>
+      </w:r>
+    </w:p>
+    <w:p>
+      <w:pPr>
+        <w:pStyle w:val="ListParagraph"/>
+        <w:numPr>
+          <w:ilvl w:val="2"/>
+          <w:numId w:val="3"/>
+        </w:numPr>
+        <w:rPr>
+          <w:sz w:val="24"/>
+          <w:szCs w:val="24"/>
+          <w:lang w:val="de-DE"/>
+        </w:rPr>
+      </w:pPr>
+      <w:r>
+        <w:rPr>
+          <w:sz w:val="24"/>
+          <w:szCs w:val="24"/>
+          <w:lang w:val="de-DE"/>
+        </w:rPr>
+        <w:t>Ansicht wird erfolgreich erzeugt</w:t>
+      </w:r>
+    </w:p>
+    <w:p>
+      <w:pPr>
+        <w:pStyle w:val="ListParagraph"/>
+        <w:numPr>
+          <w:ilvl w:val="1"/>
+          <w:numId w:val="3"/>
+        </w:numPr>
+        <w:rPr>
+          <w:sz w:val="24"/>
+          <w:szCs w:val="24"/>
+          <w:lang w:val="de-DE"/>
+        </w:rPr>
+      </w:pPr>
+      <w:r>
+        <w:rPr>
+          <w:sz w:val="24"/>
+          <w:szCs w:val="24"/>
+          <w:lang w:val="de-DE"/>
+        </w:rPr>
+        <w:t>Fail-Kriterien:</w:t>
+      </w:r>
+    </w:p>
+    <w:p>
+      <w:pPr>
+        <w:pStyle w:val="ListParagraph"/>
+        <w:numPr>
+          <w:ilvl w:val="2"/>
+          <w:numId w:val="3"/>
+        </w:numPr>
+        <w:rPr>
+          <w:sz w:val="24"/>
+          <w:szCs w:val="24"/>
+          <w:lang w:val="de-DE"/>
+        </w:rPr>
+      </w:pPr>
+      <w:r>
+        <w:rPr>
+          <w:sz w:val="24"/>
+          <w:szCs w:val="24"/>
+          <w:lang w:val="de-DE"/>
+        </w:rPr>
+        <w:t>Ungültige Eingabe wird übernommen</w:t>
+      </w:r>
+    </w:p>
+    <w:p>
+      <w:pPr>
+        <w:pStyle w:val="ListParagraph"/>
+        <w:numPr>
+          <w:ilvl w:val="2"/>
+          <w:numId w:val="3"/>
+        </w:numPr>
+        <w:rPr>
+          <w:sz w:val="24"/>
+          <w:szCs w:val="24"/>
+          <w:lang w:val="de-DE"/>
+        </w:rPr>
+      </w:pPr>
+      <w:r>
+        <w:rPr>
+          <w:sz w:val="24"/>
+          <w:szCs w:val="24"/>
+          <w:lang w:val="de-DE"/>
+        </w:rPr>
+        <w:t>Gültige Eingabe ist nicht erfolgreich</w:t>
+      </w:r>
+    </w:p>
+    <w:p>
+      <w:pPr>
+        <w:pStyle w:val="ListParagraph"/>
+        <w:numPr>
+          <w:ilvl w:val="2"/>
+          <w:numId w:val="3"/>
+        </w:numPr>
+        <w:rPr>
+          <w:sz w:val="24"/>
+          <w:szCs w:val="24"/>
+          <w:lang w:val="de-DE"/>
+        </w:rPr>
+      </w:pPr>
+      <w:r>
+        <w:rPr>
+          <w:sz w:val="24"/>
+          <w:szCs w:val="24"/>
+          <w:lang w:val="de-DE"/>
+        </w:rPr>
+        <w:t>Datentransfer des Bildes ist nicht erfolgreich</w:t>
+      </w:r>
+    </w:p>
+    <w:p>
+      <w:pPr>
+        <w:pStyle w:val="ListParagraph"/>
+        <w:numPr>
+          <w:ilvl w:val="2"/>
+          <w:numId w:val="3"/>
+        </w:numPr>
+        <w:rPr>
+          <w:sz w:val="24"/>
+          <w:szCs w:val="24"/>
+          <w:lang w:val="de-DE"/>
+        </w:rPr>
+      </w:pPr>
+      <w:r>
+        <w:rPr>
+          <w:sz w:val="24"/>
+          <w:szCs w:val="24"/>
+          <w:lang w:val="de-DE"/>
+        </w:rPr>
+        <w:t>Neues Bildobjekt wird falsch erzeugt</w:t>
+      </w:r>
+    </w:p>
+    <w:p>
+      <w:pPr>
+        <w:pStyle w:val="ListParagraph"/>
+        <w:numPr>
+          <w:ilvl w:val="2"/>
+          <w:numId w:val="3"/>
+        </w:numPr>
+        <w:rPr>
+          <w:sz w:val="24"/>
+          <w:szCs w:val="24"/>
+          <w:lang w:val="de-DE"/>
+        </w:rPr>
+      </w:pPr>
+      <w:r>
+        <w:rPr>
+          <w:sz w:val="24"/>
+          <w:szCs w:val="24"/>
+          <w:lang w:val="de-DE"/>
+        </w:rPr>
+        <w:t>Neues Bildobjekt wird gar nicht erzeugt</w:t>
+      </w:r>
+    </w:p>
+    <w:p>
+      <w:pPr>
+        <w:pStyle w:val="ListParagraph"/>
+        <w:numPr>
+          <w:ilvl w:val="2"/>
+          <w:numId w:val="3"/>
+        </w:numPr>
+        <w:rPr>
+          <w:sz w:val="24"/>
+          <w:szCs w:val="24"/>
+          <w:lang w:val="de-DE"/>
+        </w:rPr>
+      </w:pPr>
+      <w:r>
+        <w:rPr>
+          <w:sz w:val="24"/>
+          <w:szCs w:val="24"/>
+          <w:lang w:val="de-DE"/>
+        </w:rPr>
+        <w:t>Ansicht wird falsch erzeugt</w:t>
+      </w:r>
+    </w:p>
+    <w:p>
+      <w:pPr>
+        <w:pStyle w:val="ListParagraph"/>
+        <w:numPr>
+          <w:ilvl w:val="2"/>
+          <w:numId w:val="3"/>
+        </w:numPr>
+        <w:rPr>
+          <w:sz w:val="24"/>
+          <w:szCs w:val="24"/>
+          <w:lang w:val="de-DE"/>
+        </w:rPr>
+      </w:pPr>
+      <w:r>
+        <w:rPr>
+          <w:sz w:val="24"/>
+          <w:szCs w:val="24"/>
+          <w:lang w:val="de-DE"/>
+        </w:rPr>
+        <w:t>Ansicht wird gar nicht erzeugt</w:t>
+      </w:r>
+    </w:p>
+    <w:p>
+      <w:pPr>
+        <w:rPr>
+          <w:sz w:val="24"/>
+          <w:szCs w:val="24"/>
+          <w:lang w:val="de-DE"/>
+        </w:rPr>
+      </w:pPr>
     </w:p>
     <w:p>
       <w:pPr>
@@ -2092,23 +2397,18 @@
           <w:numId w:val="3"/>
         </w:numPr>
         <w:rPr>
-          <w:sz w:val="24"/>
-          <w:szCs w:val="24"/>
-        </w:rPr>
-      </w:pPr>
-      <w:r>
-        <w:rPr>
-          <w:sz w:val="24"/>
-          <w:szCs w:val="24"/>
-        </w:rPr>
-        <w:t xml:space="preserve">Adding </w:t>
-      </w:r>
-      <w:r>
-        <w:rPr>
-          <w:sz w:val="24"/>
-          <w:szCs w:val="24"/>
-        </w:rPr>
-        <w:t>Text contributions</w:t>
+          <w:color w:val="4472C4" w:themeColor="accent1"/>
+          <w:sz w:val="24"/>
+          <w:szCs w:val="24"/>
+        </w:rPr>
+      </w:pPr>
+      <w:r>
+        <w:rPr>
+          <w:color w:val="4472C4" w:themeColor="accent1"/>
+          <w:sz w:val="24"/>
+          <w:szCs w:val="24"/>
+        </w:rPr>
+        <w:t>Adding Text contributions</w:t>
       </w:r>
     </w:p>
     <w:p>
@@ -2119,13 +2419,15 @@
           <w:numId w:val="3"/>
         </w:numPr>
         <w:rPr>
-          <w:sz w:val="24"/>
-          <w:szCs w:val="24"/>
-          <w:lang w:val="de-DE"/>
-        </w:rPr>
-      </w:pPr>
-      <w:r>
-        <w:rPr>
+          <w:color w:val="4472C4" w:themeColor="accent1"/>
+          <w:sz w:val="24"/>
+          <w:szCs w:val="24"/>
+          <w:lang w:val="de-DE"/>
+        </w:rPr>
+      </w:pPr>
+      <w:r>
+        <w:rPr>
+          <w:color w:val="4472C4" w:themeColor="accent1"/>
           <w:sz w:val="24"/>
           <w:szCs w:val="24"/>
           <w:lang w:val="de-DE"/>
@@ -2134,19 +2436,12 @@
       </w:r>
       <w:r>
         <w:rPr>
-          <w:sz w:val="24"/>
-          <w:szCs w:val="24"/>
-          <w:lang w:val="de-DE"/>
-        </w:rPr>
-        <w:t xml:space="preserve"> der B</w:t>
-      </w:r>
-      <w:r>
-        <w:rPr>
-          <w:sz w:val="24"/>
-          <w:szCs w:val="24"/>
-          <w:lang w:val="de-DE"/>
-        </w:rPr>
-        <w:t>ilder (alternativ: Texte/Erzählungen als eigene Klasse)</w:t>
+          <w:color w:val="4472C4" w:themeColor="accent1"/>
+          <w:sz w:val="24"/>
+          <w:szCs w:val="24"/>
+          <w:lang w:val="de-DE"/>
+        </w:rPr>
+        <w:t xml:space="preserve"> der Bilder (alternativ: Texte/Erzählungen als eigene Klasse)</w:t>
       </w:r>
     </w:p>
     <w:p>
@@ -2157,13 +2452,15 @@
           <w:numId w:val="3"/>
         </w:numPr>
         <w:rPr>
-          <w:sz w:val="24"/>
-          <w:szCs w:val="24"/>
-          <w:lang w:val="de-DE"/>
-        </w:rPr>
-      </w:pPr>
-      <w:r>
-        <w:rPr>
+          <w:color w:val="4472C4" w:themeColor="accent1"/>
+          <w:sz w:val="24"/>
+          <w:szCs w:val="24"/>
+          <w:lang w:val="de-DE"/>
+        </w:rPr>
+      </w:pPr>
+      <w:r>
+        <w:rPr>
+          <w:color w:val="4472C4" w:themeColor="accent1"/>
           <w:sz w:val="24"/>
           <w:szCs w:val="24"/>
           <w:lang w:val="de-DE"/>
@@ -2179,13 +2476,15 @@
           <w:numId w:val="3"/>
         </w:numPr>
         <w:rPr>
-          <w:sz w:val="24"/>
-          <w:szCs w:val="24"/>
-          <w:lang w:val="de-DE"/>
-        </w:rPr>
-      </w:pPr>
-      <w:r>
-        <w:rPr>
+          <w:color w:val="4472C4" w:themeColor="accent1"/>
+          <w:sz w:val="24"/>
+          <w:szCs w:val="24"/>
+          <w:lang w:val="de-DE"/>
+        </w:rPr>
+      </w:pPr>
+      <w:r>
+        <w:rPr>
+          <w:color w:val="4472C4" w:themeColor="accent1"/>
           <w:sz w:val="24"/>
           <w:szCs w:val="24"/>
           <w:lang w:val="de-DE"/>
@@ -2201,6 +2500,7 @@
           <w:numId w:val="3"/>
         </w:numPr>
         <w:rPr>
+          <w:color w:val="4472C4" w:themeColor="accent1"/>
           <w:sz w:val="24"/>
           <w:szCs w:val="24"/>
         </w:rPr>
@@ -2208,6 +2508,7 @@
       <w:proofErr w:type="spellStart"/>
       <w:r>
         <w:rPr>
+          <w:color w:val="4472C4" w:themeColor="accent1"/>
           <w:sz w:val="24"/>
           <w:szCs w:val="24"/>
         </w:rPr>
@@ -2216,6 +2517,7 @@
       <w:proofErr w:type="spellEnd"/>
       <w:r>
         <w:rPr>
+          <w:color w:val="4472C4" w:themeColor="accent1"/>
           <w:sz w:val="24"/>
           <w:szCs w:val="24"/>
         </w:rPr>
@@ -2224,6 +2526,7 @@
       <w:proofErr w:type="spellStart"/>
       <w:r>
         <w:rPr>
+          <w:color w:val="4472C4" w:themeColor="accent1"/>
           <w:sz w:val="24"/>
           <w:szCs w:val="24"/>
         </w:rPr>
@@ -2232,6 +2535,7 @@
       <w:proofErr w:type="spellEnd"/>
       <w:r>
         <w:rPr>
+          <w:color w:val="4472C4" w:themeColor="accent1"/>
           <w:sz w:val="24"/>
           <w:szCs w:val="24"/>
         </w:rPr>
@@ -2240,6 +2544,7 @@
       <w:proofErr w:type="spellStart"/>
       <w:r>
         <w:rPr>
+          <w:color w:val="4472C4" w:themeColor="accent1"/>
           <w:sz w:val="24"/>
           <w:szCs w:val="24"/>
         </w:rPr>
@@ -2255,26 +2560,20 @@
           <w:numId w:val="3"/>
         </w:numPr>
         <w:rPr>
-          <w:sz w:val="24"/>
-          <w:szCs w:val="24"/>
-          <w:lang w:val="de-DE"/>
-        </w:rPr>
-      </w:pPr>
-      <w:r>
-        <w:rPr>
-          <w:sz w:val="24"/>
-          <w:szCs w:val="24"/>
-          <w:lang w:val="de-DE"/>
-        </w:rPr>
-        <w:t>Erfolgreiche Zuweisung von Experten-R</w:t>
-      </w:r>
-      <w:r>
-        <w:rPr>
-          <w:sz w:val="24"/>
-          <w:szCs w:val="24"/>
-          <w:lang w:val="de-DE"/>
-        </w:rPr>
-        <w:t>echten</w:t>
+          <w:color w:val="4472C4" w:themeColor="accent1"/>
+          <w:sz w:val="24"/>
+          <w:szCs w:val="24"/>
+          <w:lang w:val="de-DE"/>
+        </w:rPr>
+      </w:pPr>
+      <w:r>
+        <w:rPr>
+          <w:color w:val="4472C4" w:themeColor="accent1"/>
+          <w:sz w:val="24"/>
+          <w:szCs w:val="24"/>
+          <w:lang w:val="de-DE"/>
+        </w:rPr>
+        <w:t>Erfolgreiche Zuweisung von Experten-Rechten</w:t>
       </w:r>
     </w:p>
     <w:p>
@@ -2285,13 +2584,15 @@
           <w:numId w:val="3"/>
         </w:numPr>
         <w:rPr>
-          <w:sz w:val="24"/>
-          <w:szCs w:val="24"/>
-          <w:lang w:val="de-DE"/>
-        </w:rPr>
-      </w:pPr>
-      <w:r>
-        <w:rPr>
+          <w:color w:val="4472C4" w:themeColor="accent1"/>
+          <w:sz w:val="24"/>
+          <w:szCs w:val="24"/>
+          <w:lang w:val="de-DE"/>
+        </w:rPr>
+      </w:pPr>
+      <w:r>
+        <w:rPr>
+          <w:color w:val="4472C4" w:themeColor="accent1"/>
           <w:sz w:val="24"/>
           <w:szCs w:val="24"/>
           <w:lang w:val="de-DE"/>
@@ -2307,6 +2608,7 @@
           <w:numId w:val="3"/>
         </w:numPr>
         <w:rPr>
+          <w:color w:val="4472C4" w:themeColor="accent1"/>
           <w:sz w:val="24"/>
           <w:szCs w:val="24"/>
         </w:rPr>
@@ -2314,6 +2616,7 @@
       <w:proofErr w:type="spellStart"/>
       <w:r>
         <w:rPr>
+          <w:color w:val="4472C4" w:themeColor="accent1"/>
           <w:sz w:val="24"/>
           <w:szCs w:val="24"/>
         </w:rPr>
@@ -2322,6 +2625,7 @@
       <w:proofErr w:type="spellEnd"/>
       <w:r>
         <w:rPr>
+          <w:color w:val="4472C4" w:themeColor="accent1"/>
           <w:sz w:val="24"/>
           <w:szCs w:val="24"/>
         </w:rPr>
@@ -2330,6 +2634,7 @@
       <w:proofErr w:type="spellStart"/>
       <w:r>
         <w:rPr>
+          <w:color w:val="4472C4" w:themeColor="accent1"/>
           <w:sz w:val="24"/>
           <w:szCs w:val="24"/>
         </w:rPr>
@@ -2338,6 +2643,7 @@
       <w:proofErr w:type="spellEnd"/>
       <w:r>
         <w:rPr>
+          <w:color w:val="4472C4" w:themeColor="accent1"/>
           <w:sz w:val="24"/>
           <w:szCs w:val="24"/>
         </w:rPr>
@@ -2352,26 +2658,20 @@
           <w:numId w:val="3"/>
         </w:numPr>
         <w:rPr>
-          <w:sz w:val="24"/>
-          <w:szCs w:val="24"/>
-          <w:lang w:val="de-DE"/>
-        </w:rPr>
-      </w:pPr>
-      <w:r>
-        <w:rPr>
-          <w:sz w:val="24"/>
-          <w:szCs w:val="24"/>
-          <w:lang w:val="de-DE"/>
-        </w:rPr>
-        <w:t>Anhand der Metadaten entsteht eine V</w:t>
-      </w:r>
-      <w:r>
-        <w:rPr>
-          <w:sz w:val="24"/>
-          <w:szCs w:val="24"/>
-          <w:lang w:val="de-DE"/>
-        </w:rPr>
-        <w:t>erknüfung zwischen dem Material und der Stadt/Jahr (Alternativ: Zuordnung der Stadt durch Wohnort des Uploaders)</w:t>
+          <w:color w:val="4472C4" w:themeColor="accent1"/>
+          <w:sz w:val="24"/>
+          <w:szCs w:val="24"/>
+          <w:lang w:val="de-DE"/>
+        </w:rPr>
+      </w:pPr>
+      <w:r>
+        <w:rPr>
+          <w:color w:val="4472C4" w:themeColor="accent1"/>
+          <w:sz w:val="24"/>
+          <w:szCs w:val="24"/>
+          <w:lang w:val="de-DE"/>
+        </w:rPr>
+        <w:t>Anhand der Metadaten entsteht eine Verknüfung zwischen dem Material und der Stadt/Jahr (Alternativ: Zuordnung der Stadt durch Wohnort des Uploaders)</w:t>
       </w:r>
     </w:p>
     <w:p>
@@ -2382,13 +2682,15 @@
           <w:numId w:val="3"/>
         </w:numPr>
         <w:rPr>
-          <w:sz w:val="24"/>
-          <w:szCs w:val="24"/>
-          <w:lang w:val="de-DE"/>
-        </w:rPr>
-      </w:pPr>
-      <w:r>
-        <w:rPr>
+          <w:color w:val="4472C4" w:themeColor="accent1"/>
+          <w:sz w:val="24"/>
+          <w:szCs w:val="24"/>
+          <w:lang w:val="de-DE"/>
+        </w:rPr>
+      </w:pPr>
+      <w:r>
+        <w:rPr>
+          <w:color w:val="4472C4" w:themeColor="accent1"/>
           <w:sz w:val="24"/>
           <w:szCs w:val="24"/>
           <w:lang w:val="de-DE"/>
@@ -2662,7 +2964,7 @@
         <w:rFonts w:ascii="Courier New" w:hAnsi="Courier New" w:cs="Courier New" w:hint="default"/>
       </w:rPr>
     </w:lvl>
-    <w:lvl w:ilvl="2" w:tplc="08090005" w:tentative="1">
+    <w:lvl w:ilvl="2" w:tplc="08090005">
       <w:start w:val="1"/>
       <w:numFmt w:val="bullet"/>
       <w:lvlText w:val=""/>

</xml_diff>